<commit_message>
feat:Se Agrega cv nuevo
</commit_message>
<xml_diff>
--- a/public/cv.docx
+++ b/public/cv.docx
@@ -85,19 +85,78 @@
           <w:sz w:val="24"/>
           <w:szCs w:val="24"/>
         </w:rPr>
-        <w:t>– ifran44445@gmail.com–</w:t>
-      </w:r>
-    </w:p>
-    <w:p>
-      <w:pPr>
-        <w:jc w:val="center"/>
+        <w:t xml:space="preserve">– </w:t>
+      </w:r>
+      <w:hyperlink r:id="rId5" w:history="1">
+        <w:r>
+          <w:rPr>
+            <w:rStyle w:val="Hipervnculo"/>
+            <w:rFonts w:ascii="Roboto" w:hAnsi="Roboto"/>
+            <w:sz w:val="21"/>
+            <w:szCs w:val="21"/>
+            <w:shd w:val="clear" w:color="auto" w:fill="E9EEF6"/>
+          </w:rPr>
+          <w:t>franc</w:t>
+        </w:r>
+        <w:r>
+          <w:rPr>
+            <w:rStyle w:val="Hipervnculo"/>
+            <w:rFonts w:ascii="Roboto" w:hAnsi="Roboto"/>
+            <w:sz w:val="21"/>
+            <w:szCs w:val="21"/>
+            <w:shd w:val="clear" w:color="auto" w:fill="E9EEF6"/>
+          </w:rPr>
+          <w:t>o</w:t>
+        </w:r>
+        <w:r>
+          <w:rPr>
+            <w:rStyle w:val="Hipervnculo"/>
+            <w:rFonts w:ascii="Roboto" w:hAnsi="Roboto"/>
+            <w:sz w:val="21"/>
+            <w:szCs w:val="21"/>
+            <w:shd w:val="clear" w:color="auto" w:fill="E9EEF6"/>
+          </w:rPr>
+          <w:t>werner.dev@gmail.com</w:t>
+        </w:r>
+        <w:r>
+          <w:rPr>
+            <w:rStyle w:val="Hipervnculo"/>
+            <w:rFonts w:ascii="Roboto" w:hAnsi="Roboto"/>
+            <w:sz w:val="21"/>
+            <w:szCs w:val="21"/>
+            <w:shd w:val="clear" w:color="auto" w:fill="E9EEF6"/>
+          </w:rPr>
+          <w:t xml:space="preserve"> </w:t>
+        </w:r>
+        <w:r>
+          <w:rPr>
+            <w:rStyle w:val="Hipervnculo"/>
+            <w:rFonts w:ascii="Times New Roman" w:hAnsi="Times New Roman" w:cs="Times New Roman"/>
+            <w:sz w:val="24"/>
+            <w:szCs w:val="24"/>
+          </w:rPr>
+          <w:t>–</w:t>
+        </w:r>
+      </w:hyperlink>
+      <w:r>
         <w:rPr>
           <w:rFonts w:ascii="Times New Roman" w:hAnsi="Times New Roman" w:cs="Times New Roman"/>
           <w:sz w:val="24"/>
           <w:szCs w:val="24"/>
         </w:rPr>
-      </w:pPr>
-      <w:hyperlink r:id="rId5" w:history="1">
+        <w:t xml:space="preserve"> </w:t>
+      </w:r>
+    </w:p>
+    <w:p>
+      <w:pPr>
+        <w:jc w:val="center"/>
+        <w:rPr>
+          <w:rFonts w:ascii="Times New Roman" w:hAnsi="Times New Roman" w:cs="Times New Roman"/>
+          <w:sz w:val="24"/>
+          <w:szCs w:val="24"/>
+        </w:rPr>
+      </w:pPr>
+      <w:hyperlink r:id="rId6" w:history="1">
         <w:r>
           <w:rPr>
             <w:rStyle w:val="Hipervnculo"/>
@@ -125,7 +184,7 @@
       </w:pPr>
       <w:r>
         <w:pict w14:anchorId="147D709E">
-          <v:rect id="_x0000_i1025" style="width:0;height:1.5pt" o:hralign="center" o:hrstd="t" o:hr="t" fillcolor="#a0a0a0" stroked="f"/>
+          <v:rect id="_x0000_i1026" style="width:0;height:1.5pt" o:hralign="center" o:hrstd="t" o:hr="t" fillcolor="#a0a0a0" stroked="f"/>
         </w:pict>
       </w:r>
       <w:r>
@@ -193,7 +252,7 @@
       </w:pPr>
       <w:r>
         <w:pict w14:anchorId="3D474D93">
-          <v:rect id="_x0000_i1045" style="width:0;height:1.5pt" o:hralign="center" o:hrstd="t" o:hr="t" fillcolor="#a0a0a0" stroked="f"/>
+          <v:rect id="_x0000_i1027" style="width:0;height:1.5pt" o:hralign="center" o:hrstd="t" o:hr="t" fillcolor="#a0a0a0" stroked="f"/>
         </w:pict>
       </w:r>
     </w:p>
@@ -477,7 +536,7 @@
           <w:rFonts w:ascii="Times New Roman" w:hAnsi="Times New Roman" w:cs="Times New Roman"/>
         </w:rPr>
         <w:pict w14:anchorId="32D50DC0">
-          <v:rect id="_x0000_i1027" style="width:0;height:1.5pt" o:hralign="center" o:hrstd="t" o:hr="t" fillcolor="#a0a0a0" stroked="f"/>
+          <v:rect id="_x0000_i1028" style="width:0;height:1.5pt" o:hralign="center" o:hrstd="t" o:hr="t" fillcolor="#a0a0a0" stroked="f"/>
         </w:pict>
       </w:r>
     </w:p>
@@ -596,7 +655,7 @@
           <w:rFonts w:ascii="Times New Roman" w:hAnsi="Times New Roman" w:cs="Times New Roman"/>
         </w:rPr>
         <w:pict w14:anchorId="1C8722CA">
-          <v:rect id="_x0000_i1028" style="width:0;height:1.5pt" o:hralign="center" o:hrstd="t" o:hr="t" fillcolor="#a0a0a0" stroked="f"/>
+          <v:rect id="_x0000_i1029" style="width:0;height:1.5pt" o:hralign="center" o:hrstd="t" o:hr="t" fillcolor="#a0a0a0" stroked="f"/>
         </w:pict>
       </w:r>
     </w:p>
@@ -694,7 +753,7 @@
           <w:rFonts w:ascii="Times New Roman" w:hAnsi="Times New Roman" w:cs="Times New Roman"/>
         </w:rPr>
         <w:pict w14:anchorId="4F41D19C">
-          <v:rect id="_x0000_i1032" style="width:0;height:1.5pt" o:hralign="center" o:bullet="t" o:hrstd="t" o:hr="t" fillcolor="#a0a0a0" stroked="f"/>
+          <v:rect id="_x0000_i1030" style="width:0;height:1.5pt" o:hralign="center" o:bullet="t" o:hrstd="t" o:hr="t" fillcolor="#a0a0a0" stroked="f"/>
         </w:pict>
       </w:r>
     </w:p>
@@ -721,8 +780,10 @@
           <w:sz w:val="32"/>
           <w:szCs w:val="32"/>
           <w:u w:val="single"/>
-        </w:rPr>
-      </w:pPr>
+          <w:lang w:val="en-US"/>
+        </w:rPr>
+      </w:pPr>
+      <w:proofErr w:type="spellStart"/>
       <w:r>
         <w:rPr>
           <w:rFonts w:ascii="Times New Roman" w:hAnsi="Times New Roman" w:cs="Times New Roman"/>
@@ -731,24 +792,24 @@
           <w:sz w:val="32"/>
           <w:szCs w:val="32"/>
           <w:u w:val="single"/>
+          <w:lang w:val="en-US"/>
         </w:rPr>
         <w:t>Lenguajes</w:t>
       </w:r>
+      <w:proofErr w:type="spellEnd"/>
     </w:p>
     <w:p>
       <w:pPr>
         <w:pStyle w:val="NormalWeb"/>
-      </w:pPr>
-      <w:r>
-        <w:t xml:space="preserve">JavaScript, </w:t>
-      </w:r>
-      <w:proofErr w:type="spellStart"/>
-      <w:r>
-        <w:t>TypeScript</w:t>
-      </w:r>
-      <w:proofErr w:type="spellEnd"/>
-      <w:r>
-        <w:t>, Python, SQL</w:t>
+        <w:rPr>
+          <w:lang w:val="en-US"/>
+        </w:rPr>
+      </w:pPr>
+      <w:r>
+        <w:rPr>
+          <w:lang w:val="en-US"/>
+        </w:rPr>
+        <w:t>JavaScript, TypeScript, Python, SQL</w:t>
       </w:r>
     </w:p>
     <w:p>
@@ -760,9 +821,9 @@
           <w:sz w:val="32"/>
           <w:szCs w:val="32"/>
           <w:u w:val="single"/>
-        </w:rPr>
-      </w:pPr>
-      <w:proofErr w:type="spellStart"/>
+          <w:lang w:val="en-US"/>
+        </w:rPr>
+      </w:pPr>
       <w:r>
         <w:rPr>
           <w:b/>
@@ -770,10 +831,10 @@
           <w:sz w:val="32"/>
           <w:szCs w:val="32"/>
           <w:u w:val="single"/>
+          <w:lang w:val="en-US"/>
         </w:rPr>
         <w:t>Frontend</w:t>
       </w:r>
-      <w:proofErr w:type="spellEnd"/>
     </w:p>
     <w:p>
       <w:pPr>
@@ -1012,7 +1073,7 @@
 <w:numbering xmlns:wpc="http://schemas.microsoft.com/office/word/2010/wordprocessingCanvas" xmlns:cx="http://schemas.microsoft.com/office/drawing/2014/chartex" xmlns:cx1="http://schemas.microsoft.com/office/drawing/2015/9/8/chartex" xmlns:cx2="http://schemas.microsoft.com/office/drawing/2015/10/21/chartex" xmlns:cx3="http://schemas.microsoft.com/office/drawing/2016/5/9/chartex" xmlns:cx4="http://schemas.microsoft.com/office/drawing/2016/5/10/chartex" xmlns:cx5="http://schemas.microsoft.com/office/drawing/2016/5/11/chartex" xmlns:cx6="http://schemas.microsoft.com/office/drawing/2016/5/12/chartex" xmlns:cx7="http://schemas.microsoft.com/office/drawing/2016/5/13/chartex" xmlns:cx8="http://schemas.microsoft.com/office/drawing/2016/5/14/chartex" xmlns:mc="http://schemas.openxmlformats.org/markup-compatibility/2006" xmlns:aink="http://schemas.microsoft.com/office/drawing/2016/ink" xmlns:am3d="http://schemas.microsoft.com/office/drawing/2017/model3d" xmlns:o="urn:schemas-microsoft-com:office:office" xmlns:r="http://schemas.openxmlformats.org/officeDocument/2006/relationships" xmlns:m="http://schemas.openxmlformats.org/officeDocument/2006/math" xmlns:v="urn:schemas-microsoft-com:vml" xmlns:wp14="http://schemas.microsoft.com/office/word/2010/wordprocessingDrawing" xmlns:wp="http://schemas.openxmlformats.org/drawingml/2006/wordprocessingDrawing" xmlns:w10="urn:schemas-microsoft-com:office:word" xmlns:w="http://schemas.openxmlformats.org/wordprocessingml/2006/main" xmlns:w14="http://schemas.microsoft.com/office/word/2010/wordml" xmlns:w15="http://schemas.microsoft.com/office/word/2012/wordml" xmlns:w16cex="http://schemas.microsoft.com/office/word/2018/wordml/cex" xmlns:w16cid="http://schemas.microsoft.com/office/word/2016/wordml/cid" xmlns:w16="http://schemas.microsoft.com/office/word/2018/wordml" xmlns:w16sdtdh="http://schemas.microsoft.com/office/word/2020/wordml/sdtdatahash" xmlns:w16se="http://schemas.microsoft.com/office/word/2015/wordml/symex" xmlns:wpg="http://schemas.microsoft.com/office/word/2010/wordprocessingGroup" xmlns:wpi="http://schemas.microsoft.com/office/word/2010/wordprocessingInk" xmlns:wne="http://schemas.microsoft.com/office/word/2006/wordml" xmlns:wps="http://schemas.microsoft.com/office/word/2010/wordprocessingShape" mc:Ignorable="w14 w15 w16se w16cid w16 w16cex w16sdtdh wp14">
   <w:numPicBullet w:numPicBulletId="0">
     <w:pict>
-      <v:rect id="_x0000_i1194" style="width:0;height:1.5pt" o:hralign="center" o:bullet="t" o:hrstd="t" o:hr="t" fillcolor="#a0a0a0" stroked="f"/>
+      <v:rect id="_x0000_i1092" style="width:0;height:1.5pt" o:hralign="center" o:bullet="t" o:hrstd="t" o:hr="t" fillcolor="#a0a0a0" stroked="f"/>
     </w:pict>
   </w:numPicBullet>
   <w:abstractNum w:abstractNumId="0" w15:restartNumberingAfterBreak="0">
@@ -2219,6 +2280,18 @@
       <w:lang w:val="es-AR"/>
     </w:rPr>
   </w:style>
+  <w:style w:type="character" w:styleId="Hipervnculovisitado">
+    <w:name w:val="FollowedHyperlink"/>
+    <w:basedOn w:val="Fuentedeprrafopredeter"/>
+    <w:uiPriority w:val="99"/>
+    <w:semiHidden/>
+    <w:unhideWhenUsed/>
+    <w:rsid w:val="00B875ED"/>
+    <w:rPr>
+      <w:color w:val="800080" w:themeColor="followedHyperlink"/>
+      <w:u w:val="single"/>
+    </w:rPr>
+  </w:style>
 </w:styles>
 </file>
 

</xml_diff>